<commit_message>
Added test report for Part 2
</commit_message>
<xml_diff>
--- a/Part_B_Cutdown_commented.docx
+++ b/Part_B_Cutdown_commented.docx
@@ -239,458 +239,512 @@
         <w:rPr>
           <w:lang w:val="en-AU"/>
         </w:rPr>
-        <w:t>hash f</w:t>
+        <w:t xml:space="preserve">hash functions </w:t>
+      </w:r>
+      <w:r>
+        <w:rPr>
+          <w:lang w:val="en-AU"/>
+        </w:rPr>
+        <w:t>are important for impeding such attacks</w:t>
+      </w:r>
+      <w:r>
+        <w:rPr>
+          <w:rStyle w:val="FootnoteReference"/>
+          <w:lang w:val="en-AU"/>
+        </w:rPr>
+        <w:footnoteReference w:id="4"/>
+      </w:r>
+      <w:r>
+        <w:rPr>
+          <w:lang w:val="en-AU"/>
+        </w:rPr>
+        <w:t>.</w:t>
+      </w:r>
+    </w:p>
+    <w:p>
+      <w:pPr>
+        <w:pStyle w:val="Heading2"/>
+        <w:rPr>
+          <w:lang w:val="en-AU"/>
+        </w:rPr>
+      </w:pPr>
+      <w:r>
+        <w:rPr>
+          <w:lang w:val="en-AU"/>
+        </w:rPr>
+        <w:t>sdbm Hash Function (derived from C code)</w:t>
+      </w:r>
+      <w:r>
+        <w:rPr>
+          <w:rStyle w:val="FootnoteReference"/>
+          <w:lang w:val="en-AU"/>
+        </w:rPr>
+        <w:footnoteReference w:id="5"/>
+      </w:r>
+      <w:r>
+        <w:rPr>
+          <w:lang w:val="en-AU"/>
+        </w:rPr>
+        <w:t xml:space="preserve"> </w:t>
+      </w:r>
+      <w:r>
+        <w:rPr>
+          <w:lang w:val="en-AU"/>
+        </w:rPr>
+        <w:t>:</w:t>
+      </w:r>
+    </w:p>
+    <w:p>
+      <w:pPr>
+        <w:pStyle w:val="NoSpacing"/>
+        <w:rPr>
+          <w:rFonts w:ascii="Courier New" w:hAnsi="Courier New" w:cs="Courier New"/>
+          <w:sz w:val="18"/>
+          <w:lang w:val="en-AU"/>
+        </w:rPr>
+      </w:pPr>
+      <w:r>
+        <w:rPr>
+          <w:rFonts w:ascii="Courier New" w:hAnsi="Courier New" w:cs="Courier New"/>
+          <w:sz w:val="18"/>
+          <w:lang w:val="en-AU"/>
+        </w:rPr>
+        <w:t>BEGIN sdbm</w:t>
+      </w:r>
+    </w:p>
+    <w:p>
+      <w:pPr>
+        <w:pStyle w:val="NoSpacing"/>
+        <w:rPr>
+          <w:rFonts w:ascii="Courier New" w:hAnsi="Courier New" w:cs="Courier New"/>
+          <w:sz w:val="18"/>
+          <w:lang w:val="en-AU"/>
+        </w:rPr>
+      </w:pPr>
+      <w:r>
+        <w:rPr>
+          <w:rFonts w:ascii="Courier New" w:hAnsi="Courier New" w:cs="Courier New"/>
+          <w:sz w:val="18"/>
+          <w:lang w:val="en-AU"/>
+        </w:rPr>
+        <w:tab/>
+        <w:t>hash = 0</w:t>
+      </w:r>
+    </w:p>
+    <w:p>
+      <w:pPr>
+        <w:pStyle w:val="NoSpacing"/>
+        <w:rPr>
+          <w:rFonts w:ascii="Courier New" w:hAnsi="Courier New" w:cs="Courier New"/>
+          <w:sz w:val="18"/>
+          <w:lang w:val="en-AU"/>
+        </w:rPr>
+      </w:pPr>
+      <w:r>
+        <w:rPr>
+          <w:rFonts w:ascii="Courier New" w:hAnsi="Courier New" w:cs="Courier New"/>
+          <w:sz w:val="18"/>
+          <w:lang w:val="en-AU"/>
+        </w:rPr>
+        <w:tab/>
+        <w:t>FOR char IN str</w:t>
+      </w:r>
+    </w:p>
+    <w:p>
+      <w:pPr>
+        <w:pStyle w:val="NoSpacing"/>
+        <w:ind w:left="720" w:firstLine="720"/>
+        <w:rPr>
+          <w:rFonts w:ascii="Courier New" w:hAnsi="Courier New" w:cs="Courier New"/>
+          <w:sz w:val="18"/>
+          <w:lang w:val="en-AU"/>
+        </w:rPr>
+      </w:pPr>
+      <w:r>
+        <w:rPr>
+          <w:rFonts w:ascii="Courier New" w:hAnsi="Courier New" w:cs="Courier New"/>
+          <w:sz w:val="18"/>
+          <w:lang w:val="en-AU"/>
+        </w:rPr>
+        <w:t xml:space="preserve">hash = char + </w:t>
+      </w:r>
+      <w:r>
+        <w:rPr>
+          <w:rFonts w:ascii="Courier New" w:hAnsi="Courier New" w:cs="Courier New"/>
+          <w:sz w:val="18"/>
+          <w:lang w:val="en-AU"/>
+        </w:rPr>
+        <w:t>(LEFTSHIFT hash by 6)</w:t>
+      </w:r>
+      <w:r>
+        <w:rPr>
+          <w:rFonts w:ascii="Courier New" w:hAnsi="Courier New" w:cs="Courier New"/>
+          <w:sz w:val="18"/>
+          <w:lang w:val="en-AU"/>
+        </w:rPr>
+        <w:t xml:space="preserve"> + </w:t>
+      </w:r>
+      <w:r>
+        <w:rPr>
+          <w:rFonts w:ascii="Courier New" w:hAnsi="Courier New" w:cs="Courier New"/>
+          <w:sz w:val="18"/>
+          <w:lang w:val="en-AU"/>
+        </w:rPr>
+        <w:t>(LEFTSHIFT hash by 16)</w:t>
+      </w:r>
+      <w:r>
+        <w:rPr>
+          <w:rFonts w:ascii="Courier New" w:hAnsi="Courier New" w:cs="Courier New"/>
+          <w:sz w:val="18"/>
+          <w:lang w:val="en-AU"/>
+        </w:rPr>
+        <w:t xml:space="preserve"> - hash</w:t>
+      </w:r>
+    </w:p>
+    <w:p>
+      <w:pPr>
+        <w:pStyle w:val="NoSpacing"/>
+        <w:rPr>
+          <w:rFonts w:ascii="Courier New" w:hAnsi="Courier New" w:cs="Courier New"/>
+          <w:sz w:val="18"/>
+          <w:lang w:val="en-AU"/>
+        </w:rPr>
+      </w:pPr>
+      <w:r>
+        <w:rPr>
+          <w:rFonts w:ascii="Courier New" w:hAnsi="Courier New" w:cs="Courier New"/>
+          <w:sz w:val="18"/>
+          <w:lang w:val="en-AU"/>
+        </w:rPr>
+        <w:tab/>
+        <w:t>ENDFOR</w:t>
+      </w:r>
+    </w:p>
+    <w:p>
+      <w:pPr>
+        <w:pStyle w:val="NoSpacing"/>
+        <w:rPr>
+          <w:rFonts w:ascii="Courier New" w:hAnsi="Courier New" w:cs="Courier New"/>
+          <w:sz w:val="18"/>
+          <w:lang w:val="en-AU"/>
+        </w:rPr>
+      </w:pPr>
+      <w:r>
+        <w:rPr>
+          <w:rFonts w:ascii="Courier New" w:hAnsi="Courier New" w:cs="Courier New"/>
+          <w:sz w:val="18"/>
+          <w:lang w:val="en-AU"/>
+        </w:rPr>
+        <w:tab/>
+        <w:t>RETURN hash</w:t>
+      </w:r>
+    </w:p>
+    <w:p>
+      <w:pPr>
+        <w:pStyle w:val="NoSpacing"/>
+        <w:rPr>
+          <w:rFonts w:ascii="Courier New" w:hAnsi="Courier New" w:cs="Courier New"/>
+          <w:sz w:val="18"/>
+          <w:lang w:val="en-AU"/>
+        </w:rPr>
+      </w:pPr>
+      <w:r>
+        <w:rPr>
+          <w:rFonts w:ascii="Courier New" w:hAnsi="Courier New" w:cs="Courier New"/>
+          <w:sz w:val="18"/>
+          <w:lang w:val="en-AU"/>
+        </w:rPr>
+        <w:t>END sdbm</w:t>
+      </w:r>
+    </w:p>
+    <w:p>
+      <w:pPr>
+        <w:pStyle w:val="NoSpacing"/>
+        <w:rPr>
+          <w:lang w:val="en-AU"/>
+        </w:rPr>
+      </w:pPr>
+    </w:p>
+    <w:p>
+      <w:pPr>
+        <w:rPr>
+          <w:lang w:val="en-AU"/>
+        </w:rPr>
+      </w:pPr>
+      <w:r>
+        <w:rPr>
+          <w:rFonts w:ascii="Courier New" w:hAnsi="Courier New" w:cs="Courier New"/>
+          <w:lang w:val="en-AU"/>
+        </w:rPr>
+        <w:t>hash</w:t>
+      </w:r>
+      <w:r>
+        <w:rPr>
+          <w:lang w:val="en-AU"/>
+        </w:rPr>
+        <w:t xml:space="preserve"> </w:t>
+      </w:r>
+      <w:r>
+        <w:rPr>
+          <w:lang w:val="en-AU"/>
+        </w:rPr>
+        <w:t>is</w:t>
+      </w:r>
+      <w:r>
+        <w:rPr>
+          <w:lang w:val="en-AU"/>
+        </w:rPr>
+        <w:t xml:space="preserve"> an</w:t>
+      </w:r>
+      <w:r>
+        <w:rPr>
+          <w:lang w:val="en-AU"/>
+        </w:rPr>
+        <w:t xml:space="preserve"> unsigned</w:t>
+      </w:r>
+      <w:r>
+        <w:rPr>
+          <w:lang w:val="en-AU"/>
+        </w:rPr>
+        <w:t xml:space="preserve"> long</w:t>
+      </w:r>
+      <w:r>
+        <w:rPr>
+          <w:lang w:val="en-AU"/>
+        </w:rPr>
+        <w:t>,</w:t>
+      </w:r>
+      <w:r>
+        <w:rPr>
+          <w:lang w:val="en-AU"/>
+        </w:rPr>
+        <w:t xml:space="preserve"> </w:t>
+      </w:r>
+      <w:r>
+        <w:rPr>
+          <w:lang w:val="en-AU"/>
+        </w:rPr>
+        <w:t xml:space="preserve">as otherwise </w:t>
+      </w:r>
+      <w:r>
+        <w:rPr>
+          <w:lang w:val="en-AU"/>
+        </w:rPr>
+        <w:t>the</w:t>
+      </w:r>
+      <w:r>
+        <w:rPr>
+          <w:lang w:val="en-AU"/>
+        </w:rPr>
+        <w:t xml:space="preserve"> bit</w:t>
+      </w:r>
+      <w:r>
+        <w:rPr>
+          <w:lang w:val="en-AU"/>
+        </w:rPr>
+        <w:t xml:space="preserve"> shifts</w:t>
+      </w:r>
+      <w:r>
+        <w:rPr>
+          <w:lang w:val="en-AU"/>
+        </w:rPr>
+        <w:t xml:space="preserve"> </w:t>
+      </w:r>
+      <w:r>
+        <w:rPr>
+          <w:lang w:val="en-AU"/>
+        </w:rPr>
+        <w:t xml:space="preserve">may </w:t>
+      </w:r>
+      <w:r>
+        <w:rPr>
+          <w:lang w:val="en-AU"/>
+        </w:rPr>
+        <w:t>produce</w:t>
+      </w:r>
+      <w:r>
+        <w:rPr>
+          <w:lang w:val="en-AU"/>
+        </w:rPr>
+        <w:t xml:space="preserve"> negative value</w:t>
+      </w:r>
+      <w:r>
+        <w:rPr>
+          <w:lang w:val="en-AU"/>
+        </w:rPr>
+        <w:t>s</w:t>
+      </w:r>
+      <w:r>
+        <w:rPr>
+          <w:lang w:val="en-AU"/>
+        </w:rPr>
+        <w:t xml:space="preserve">, </w:t>
+      </w:r>
+      <w:r>
+        <w:rPr>
+          <w:lang w:val="en-AU"/>
+        </w:rPr>
+        <w:t>complicating</w:t>
+      </w:r>
+      <w:r>
+        <w:rPr>
+          <w:lang w:val="en-AU"/>
+        </w:rPr>
+        <w:t xml:space="preserve"> the </w:t>
+      </w:r>
+      <w:r>
+        <w:rPr>
+          <w:lang w:val="en-AU"/>
+        </w:rPr>
+        <w:t xml:space="preserve">function’s </w:t>
+      </w:r>
+      <w:r>
+        <w:rPr>
+          <w:lang w:val="en-AU"/>
+        </w:rPr>
+        <w:t>logic significantly</w:t>
+      </w:r>
+      <w:r>
+        <w:rPr>
+          <w:lang w:val="en-AU"/>
+        </w:rPr>
+        <w:t>.</w:t>
+      </w:r>
+    </w:p>
+    <w:p>
+      <w:pPr>
+        <w:rPr>
+          <w:lang w:val="en-AU"/>
+        </w:rPr>
+      </w:pPr>
+      <w:r>
+        <w:rPr>
+          <w:lang w:val="en-AU"/>
+        </w:rPr>
+        <w:t>Bit shifting</w:t>
+      </w:r>
+      <w:r>
+        <w:rPr>
+          <w:lang w:val="en-AU"/>
+        </w:rPr>
+        <w:t xml:space="preserve"> and subtraction</w:t>
+      </w:r>
+      <w:r>
+        <w:rPr>
+          <w:lang w:val="en-AU"/>
+        </w:rPr>
+        <w:t xml:space="preserve"> is performed on the hash code in order to vary the bits with each character</w:t>
+      </w:r>
+      <w:r>
+        <w:rPr>
+          <w:lang w:val="en-AU"/>
+        </w:rPr>
+        <w:t xml:space="preserve">. This ensures the order of the characters affects the output code. </w:t>
+      </w:r>
+    </w:p>
+    <w:p>
+      <w:pPr>
+        <w:pStyle w:val="Heading2"/>
+        <w:rPr>
+          <w:lang w:val="en-AU"/>
+        </w:rPr>
+      </w:pPr>
+      <w:r>
+        <w:rPr>
+          <w:lang w:val="en-AU"/>
+        </w:rPr>
+        <w:t>Test Report:</w:t>
+      </w:r>
+    </w:p>
+    <w:p>
+      <w:pPr>
+        <w:rPr>
+          <w:b/>
+          <w:u w:val="single"/>
+        </w:rPr>
+      </w:pPr>
+      <w:r>
+        <w:rPr>
+          <w:b/>
+          <w:u w:val="single"/>
+        </w:rPr>
+        <w:t>Performance of sdbm hashing function</w:t>
+      </w:r>
+    </w:p>
+    <w:p>
+      <w:r>
+        <w:t>We found the sdbm function to perform optimally</w:t>
+      </w:r>
+      <w:r>
+        <w:t xml:space="preserve"> for password hashing</w:t>
+      </w:r>
+      <w:r>
+        <w:t xml:space="preserve">, producing </w:t>
+      </w:r>
+      <w:r>
+        <w:t>a unique hash code for</w:t>
+      </w:r>
+      <w:r>
+        <w:t xml:space="preserve"> all 10150 passwords</w:t>
+      </w:r>
+      <w:r>
+        <w:t xml:space="preserve"> in</w:t>
+      </w:r>
+      <w:r>
+        <w:t xml:space="preserve"> the dataset provided.</w:t>
+      </w:r>
+      <w:r>
+        <w:t xml:space="preserve"> </w:t>
+      </w:r>
+    </w:p>
+    <w:p>
+      <w:r>
+        <w:t>This is an important result, as two passwords which generate the same hash code are effectively interchangeable</w:t>
+      </w:r>
+      <w:r>
+        <w:t>. As this causes an affected user’s account to have multiple valid passwords,</w:t>
+      </w:r>
+      <w:r>
+        <w:t xml:space="preserve"> </w:t>
+      </w:r>
+      <w:r>
+        <w:t xml:space="preserve">such a conflict can </w:t>
+      </w:r>
+      <w:r>
+        <w:t xml:space="preserve">heavily </w:t>
+      </w:r>
+      <w:r>
+        <w:t>reduce security.</w:t>
+      </w:r>
+    </w:p>
+    <w:p>
+      <w:r>
+        <w:t xml:space="preserve">Although highly effective at producing unique hash codes, the biggest flaw in the sdbm function is its speed. Our implementation was able to generate 10150 hashes in 620ms, which is too fast to impede any significant brute-force attempts. </w:t>
+      </w:r>
+      <w:r>
+        <w:t xml:space="preserve">Increasing the complexity of the </w:t>
+      </w:r>
+      <w:r>
+        <w:t>calculations</w:t>
+      </w:r>
+      <w:r>
+        <w:t xml:space="preserve"> would significantly increase </w:t>
+      </w:r>
+      <w:r>
+        <w:t>the function’s security</w:t>
+      </w:r>
+      <w:r>
+        <w:t xml:space="preserve"> in such a situation</w:t>
       </w:r>
       <w:bookmarkStart w:id="0" w:name="_GoBack"/>
       <w:bookmarkEnd w:id="0"/>
       <w:r>
-        <w:rPr>
-          <w:lang w:val="en-AU"/>
-        </w:rPr>
-        <w:t xml:space="preserve">unctions </w:t>
-      </w:r>
-      <w:r>
-        <w:rPr>
-          <w:lang w:val="en-AU"/>
-        </w:rPr>
-        <w:t>are important for impeding such attacks</w:t>
-      </w:r>
-      <w:r>
-        <w:rPr>
-          <w:rStyle w:val="FootnoteReference"/>
-          <w:lang w:val="en-AU"/>
-        </w:rPr>
-        <w:footnoteReference w:id="4"/>
-      </w:r>
-      <w:r>
-        <w:rPr>
-          <w:lang w:val="en-AU"/>
-        </w:rPr>
         <w:t>.</w:t>
-      </w:r>
-    </w:p>
-    <w:p>
-      <w:pPr>
-        <w:pStyle w:val="Heading2"/>
-        <w:rPr>
-          <w:lang w:val="en-AU"/>
-        </w:rPr>
-      </w:pPr>
-      <w:proofErr w:type="spellStart"/>
-      <w:r>
-        <w:rPr>
-          <w:lang w:val="en-AU"/>
-        </w:rPr>
-        <w:t>sdbm</w:t>
-      </w:r>
-      <w:proofErr w:type="spellEnd"/>
-      <w:r>
-        <w:rPr>
-          <w:lang w:val="en-AU"/>
-        </w:rPr>
-        <w:t xml:space="preserve"> Hash Function (derived from C code)</w:t>
-      </w:r>
-      <w:r>
-        <w:rPr>
-          <w:rStyle w:val="FootnoteReference"/>
-          <w:lang w:val="en-AU"/>
-        </w:rPr>
-        <w:footnoteReference w:id="5"/>
-      </w:r>
-      <w:r>
-        <w:rPr>
-          <w:lang w:val="en-AU"/>
-        </w:rPr>
-        <w:t xml:space="preserve"> </w:t>
-      </w:r>
-      <w:r>
-        <w:rPr>
-          <w:lang w:val="en-AU"/>
-        </w:rPr>
-        <w:t>:</w:t>
-      </w:r>
-    </w:p>
-    <w:p>
-      <w:pPr>
-        <w:pStyle w:val="NoSpacing"/>
-        <w:rPr>
-          <w:rFonts w:ascii="Courier New" w:hAnsi="Courier New" w:cs="Courier New"/>
-          <w:sz w:val="18"/>
-          <w:lang w:val="en-AU"/>
-        </w:rPr>
-      </w:pPr>
-      <w:r>
-        <w:rPr>
-          <w:rFonts w:ascii="Courier New" w:hAnsi="Courier New" w:cs="Courier New"/>
-          <w:sz w:val="18"/>
-          <w:lang w:val="en-AU"/>
-        </w:rPr>
-        <w:t xml:space="preserve">BEGIN </w:t>
-      </w:r>
-      <w:proofErr w:type="spellStart"/>
-      <w:r>
-        <w:rPr>
-          <w:rFonts w:ascii="Courier New" w:hAnsi="Courier New" w:cs="Courier New"/>
-          <w:sz w:val="18"/>
-          <w:lang w:val="en-AU"/>
-        </w:rPr>
-        <w:t>sdbm</w:t>
-      </w:r>
-      <w:proofErr w:type="spellEnd"/>
-    </w:p>
-    <w:p>
-      <w:pPr>
-        <w:pStyle w:val="NoSpacing"/>
-        <w:rPr>
-          <w:rFonts w:ascii="Courier New" w:hAnsi="Courier New" w:cs="Courier New"/>
-          <w:sz w:val="18"/>
-          <w:lang w:val="en-AU"/>
-        </w:rPr>
-      </w:pPr>
-      <w:r>
-        <w:rPr>
-          <w:rFonts w:ascii="Courier New" w:hAnsi="Courier New" w:cs="Courier New"/>
-          <w:sz w:val="18"/>
-          <w:lang w:val="en-AU"/>
-        </w:rPr>
-        <w:tab/>
-        <w:t>hash = 0</w:t>
-      </w:r>
-    </w:p>
-    <w:p>
-      <w:pPr>
-        <w:pStyle w:val="NoSpacing"/>
-        <w:rPr>
-          <w:rFonts w:ascii="Courier New" w:hAnsi="Courier New" w:cs="Courier New"/>
-          <w:sz w:val="18"/>
-          <w:lang w:val="en-AU"/>
-        </w:rPr>
-      </w:pPr>
-      <w:r>
-        <w:rPr>
-          <w:rFonts w:ascii="Courier New" w:hAnsi="Courier New" w:cs="Courier New"/>
-          <w:sz w:val="18"/>
-          <w:lang w:val="en-AU"/>
-        </w:rPr>
-        <w:tab/>
-        <w:t xml:space="preserve">FOR char IN </w:t>
-      </w:r>
-      <w:proofErr w:type="spellStart"/>
-      <w:r>
-        <w:rPr>
-          <w:rFonts w:ascii="Courier New" w:hAnsi="Courier New" w:cs="Courier New"/>
-          <w:sz w:val="18"/>
-          <w:lang w:val="en-AU"/>
-        </w:rPr>
-        <w:t>str</w:t>
-      </w:r>
-      <w:proofErr w:type="spellEnd"/>
-    </w:p>
-    <w:p>
-      <w:pPr>
-        <w:pStyle w:val="NoSpacing"/>
-        <w:ind w:left="720" w:firstLine="720"/>
-        <w:rPr>
-          <w:rFonts w:ascii="Courier New" w:hAnsi="Courier New" w:cs="Courier New"/>
-          <w:sz w:val="18"/>
-          <w:lang w:val="en-AU"/>
-        </w:rPr>
-      </w:pPr>
-      <w:r>
-        <w:rPr>
-          <w:rFonts w:ascii="Courier New" w:hAnsi="Courier New" w:cs="Courier New"/>
-          <w:sz w:val="18"/>
-          <w:lang w:val="en-AU"/>
-        </w:rPr>
-        <w:t xml:space="preserve">hash = char + </w:t>
-      </w:r>
-      <w:r>
-        <w:rPr>
-          <w:rFonts w:ascii="Courier New" w:hAnsi="Courier New" w:cs="Courier New"/>
-          <w:sz w:val="18"/>
-          <w:lang w:val="en-AU"/>
-        </w:rPr>
-        <w:t>(LEFTSHIFT hash by 6)</w:t>
-      </w:r>
-      <w:r>
-        <w:rPr>
-          <w:rFonts w:ascii="Courier New" w:hAnsi="Courier New" w:cs="Courier New"/>
-          <w:sz w:val="18"/>
-          <w:lang w:val="en-AU"/>
-        </w:rPr>
-        <w:t xml:space="preserve"> + </w:t>
-      </w:r>
-      <w:r>
-        <w:rPr>
-          <w:rFonts w:ascii="Courier New" w:hAnsi="Courier New" w:cs="Courier New"/>
-          <w:sz w:val="18"/>
-          <w:lang w:val="en-AU"/>
-        </w:rPr>
-        <w:t>(LEFTSHIFT hash by 16)</w:t>
-      </w:r>
-      <w:r>
-        <w:rPr>
-          <w:rFonts w:ascii="Courier New" w:hAnsi="Courier New" w:cs="Courier New"/>
-          <w:sz w:val="18"/>
-          <w:lang w:val="en-AU"/>
-        </w:rPr>
-        <w:t xml:space="preserve"> - hash</w:t>
-      </w:r>
-    </w:p>
-    <w:p>
-      <w:pPr>
-        <w:pStyle w:val="NoSpacing"/>
-        <w:rPr>
-          <w:rFonts w:ascii="Courier New" w:hAnsi="Courier New" w:cs="Courier New"/>
-          <w:sz w:val="18"/>
-          <w:lang w:val="en-AU"/>
-        </w:rPr>
-      </w:pPr>
-      <w:r>
-        <w:rPr>
-          <w:rFonts w:ascii="Courier New" w:hAnsi="Courier New" w:cs="Courier New"/>
-          <w:sz w:val="18"/>
-          <w:lang w:val="en-AU"/>
-        </w:rPr>
-        <w:tab/>
-        <w:t>ENDFOR</w:t>
-      </w:r>
-    </w:p>
-    <w:p>
-      <w:pPr>
-        <w:pStyle w:val="NoSpacing"/>
-        <w:rPr>
-          <w:rFonts w:ascii="Courier New" w:hAnsi="Courier New" w:cs="Courier New"/>
-          <w:sz w:val="18"/>
-          <w:lang w:val="en-AU"/>
-        </w:rPr>
-      </w:pPr>
-      <w:r>
-        <w:rPr>
-          <w:rFonts w:ascii="Courier New" w:hAnsi="Courier New" w:cs="Courier New"/>
-          <w:sz w:val="18"/>
-          <w:lang w:val="en-AU"/>
-        </w:rPr>
-        <w:tab/>
-        <w:t>RETURN hash</w:t>
-      </w:r>
-    </w:p>
-    <w:p>
-      <w:pPr>
-        <w:pStyle w:val="NoSpacing"/>
-        <w:rPr>
-          <w:rFonts w:ascii="Courier New" w:hAnsi="Courier New" w:cs="Courier New"/>
-          <w:sz w:val="18"/>
-          <w:lang w:val="en-AU"/>
-        </w:rPr>
-      </w:pPr>
-      <w:r>
-        <w:rPr>
-          <w:rFonts w:ascii="Courier New" w:hAnsi="Courier New" w:cs="Courier New"/>
-          <w:sz w:val="18"/>
-          <w:lang w:val="en-AU"/>
-        </w:rPr>
-        <w:t xml:space="preserve">END </w:t>
-      </w:r>
-      <w:proofErr w:type="spellStart"/>
-      <w:r>
-        <w:rPr>
-          <w:rFonts w:ascii="Courier New" w:hAnsi="Courier New" w:cs="Courier New"/>
-          <w:sz w:val="18"/>
-          <w:lang w:val="en-AU"/>
-        </w:rPr>
-        <w:t>sdbm</w:t>
-      </w:r>
-      <w:proofErr w:type="spellEnd"/>
-    </w:p>
-    <w:p>
-      <w:pPr>
-        <w:pStyle w:val="NoSpacing"/>
-        <w:rPr>
-          <w:lang w:val="en-AU"/>
-        </w:rPr>
-      </w:pPr>
-    </w:p>
-    <w:p>
-      <w:pPr>
-        <w:rPr>
-          <w:lang w:val="en-AU"/>
-        </w:rPr>
-      </w:pPr>
-      <w:r>
-        <w:rPr>
-          <w:rFonts w:ascii="Courier New" w:hAnsi="Courier New" w:cs="Courier New"/>
-          <w:lang w:val="en-AU"/>
-        </w:rPr>
-        <w:t>hash</w:t>
-      </w:r>
-      <w:r>
-        <w:rPr>
-          <w:lang w:val="en-AU"/>
-        </w:rPr>
-        <w:t xml:space="preserve"> </w:t>
-      </w:r>
-      <w:r>
-        <w:rPr>
-          <w:lang w:val="en-AU"/>
-        </w:rPr>
-        <w:t>is</w:t>
-      </w:r>
-      <w:r>
-        <w:rPr>
-          <w:lang w:val="en-AU"/>
-        </w:rPr>
-        <w:t xml:space="preserve"> an</w:t>
-      </w:r>
-      <w:r>
-        <w:rPr>
-          <w:lang w:val="en-AU"/>
-        </w:rPr>
-        <w:t xml:space="preserve"> unsigned</w:t>
-      </w:r>
-      <w:r>
-        <w:rPr>
-          <w:lang w:val="en-AU"/>
-        </w:rPr>
-        <w:t xml:space="preserve"> long</w:t>
-      </w:r>
-      <w:r>
-        <w:rPr>
-          <w:lang w:val="en-AU"/>
-        </w:rPr>
-        <w:t>,</w:t>
-      </w:r>
-      <w:r>
-        <w:rPr>
-          <w:lang w:val="en-AU"/>
-        </w:rPr>
-        <w:t xml:space="preserve"> </w:t>
-      </w:r>
-      <w:r>
-        <w:rPr>
-          <w:lang w:val="en-AU"/>
-        </w:rPr>
-        <w:t xml:space="preserve">as otherwise </w:t>
-      </w:r>
-      <w:r>
-        <w:rPr>
-          <w:lang w:val="en-AU"/>
-        </w:rPr>
-        <w:t>the</w:t>
-      </w:r>
-      <w:r>
-        <w:rPr>
-          <w:lang w:val="en-AU"/>
-        </w:rPr>
-        <w:t xml:space="preserve"> bit</w:t>
-      </w:r>
-      <w:r>
-        <w:rPr>
-          <w:lang w:val="en-AU"/>
-        </w:rPr>
-        <w:t xml:space="preserve"> shifts</w:t>
-      </w:r>
-      <w:r>
-        <w:rPr>
-          <w:lang w:val="en-AU"/>
-        </w:rPr>
-        <w:t xml:space="preserve"> </w:t>
-      </w:r>
-      <w:r>
-        <w:rPr>
-          <w:lang w:val="en-AU"/>
-        </w:rPr>
-        <w:t xml:space="preserve">may </w:t>
-      </w:r>
-      <w:r>
-        <w:rPr>
-          <w:lang w:val="en-AU"/>
-        </w:rPr>
-        <w:t>produce</w:t>
-      </w:r>
-      <w:r>
-        <w:rPr>
-          <w:lang w:val="en-AU"/>
-        </w:rPr>
-        <w:t xml:space="preserve"> negative value</w:t>
-      </w:r>
-      <w:r>
-        <w:rPr>
-          <w:lang w:val="en-AU"/>
-        </w:rPr>
-        <w:t>s</w:t>
-      </w:r>
-      <w:r>
-        <w:rPr>
-          <w:lang w:val="en-AU"/>
-        </w:rPr>
-        <w:t xml:space="preserve">, </w:t>
-      </w:r>
-      <w:r>
-        <w:rPr>
-          <w:lang w:val="en-AU"/>
-        </w:rPr>
-        <w:t>complicating</w:t>
-      </w:r>
-      <w:r>
-        <w:rPr>
-          <w:lang w:val="en-AU"/>
-        </w:rPr>
-        <w:t xml:space="preserve"> the </w:t>
-      </w:r>
-      <w:r>
-        <w:rPr>
-          <w:lang w:val="en-AU"/>
-        </w:rPr>
-        <w:t xml:space="preserve">function’s </w:t>
-      </w:r>
-      <w:r>
-        <w:rPr>
-          <w:lang w:val="en-AU"/>
-        </w:rPr>
-        <w:t>logic significantly</w:t>
-      </w:r>
-      <w:r>
-        <w:rPr>
-          <w:lang w:val="en-AU"/>
-        </w:rPr>
-        <w:t>.</w:t>
-      </w:r>
-    </w:p>
-    <w:p>
-      <w:pPr>
-        <w:rPr>
-          <w:lang w:val="en-AU"/>
-        </w:rPr>
-      </w:pPr>
-      <w:r>
-        <w:rPr>
-          <w:lang w:val="en-AU"/>
-        </w:rPr>
-        <w:t>Bit shifting</w:t>
-      </w:r>
-      <w:r>
-        <w:rPr>
-          <w:lang w:val="en-AU"/>
-        </w:rPr>
-        <w:t xml:space="preserve"> and subtraction</w:t>
-      </w:r>
-      <w:r>
-        <w:rPr>
-          <w:lang w:val="en-AU"/>
-        </w:rPr>
-        <w:t xml:space="preserve"> is performed on the hash code in order to vary the bits with each character</w:t>
-      </w:r>
-      <w:r>
-        <w:rPr>
-          <w:lang w:val="en-AU"/>
-        </w:rPr>
-        <w:t xml:space="preserve">. This ensures the order of the characters affects the output code. </w:t>
       </w:r>
     </w:p>
     <w:sectPr>
       <w:pgSz w:w="12240" w:h="15840"/>
-      <w:pgMar w:top="1985" w:right="1701" w:bottom="1701" w:left="1701" w:header="708" w:footer="708" w:gutter="0"/>
+      <w:pgMar w:top="1076" w:right="1701" w:bottom="1701" w:left="1701" w:header="708" w:footer="708" w:gutter="0"/>
       <w:cols w:space="708"/>
       <w:docGrid w:linePitch="360"/>
     </w:sectPr>
@@ -778,21 +832,8 @@
       <w:r>
         <w:t xml:space="preserve"> </w:t>
       </w:r>
-      <w:proofErr w:type="spellStart"/>
-      <w:r>
-        <w:t>Menezes</w:t>
-      </w:r>
-      <w:proofErr w:type="spellEnd"/>
-      <w:r>
-        <w:t xml:space="preserve">, A. J., and Paul C. </w:t>
-      </w:r>
-      <w:proofErr w:type="spellStart"/>
-      <w:r>
-        <w:t>Oorschot</w:t>
-      </w:r>
-      <w:proofErr w:type="spellEnd"/>
-      <w:r>
-        <w:t xml:space="preserve">. </w:t>
+      <w:r>
+        <w:t xml:space="preserve">Menezes, A. J., and Paul C. Oorschot. </w:t>
       </w:r>
       <w:r>
         <w:rPr>
@@ -832,21 +873,8 @@
       <w:r>
         <w:t xml:space="preserve"> </w:t>
       </w:r>
-      <w:proofErr w:type="spellStart"/>
-      <w:r>
-        <w:t>Halderman</w:t>
-      </w:r>
-      <w:proofErr w:type="spellEnd"/>
-      <w:r>
-        <w:t xml:space="preserve">, J., Waters, B., and </w:t>
-      </w:r>
-      <w:proofErr w:type="spellStart"/>
-      <w:r>
-        <w:t>Felten</w:t>
-      </w:r>
-      <w:proofErr w:type="spellEnd"/>
-      <w:r>
-        <w:t xml:space="preserve">, E. </w:t>
+      <w:r>
+        <w:t xml:space="preserve">Halderman, J., Waters, B., and Felten, E. </w:t>
       </w:r>
       <w:r>
         <w:rPr>
@@ -882,21 +910,8 @@
       <w:r>
         <w:t xml:space="preserve"> </w:t>
       </w:r>
-      <w:proofErr w:type="spellStart"/>
-      <w:r>
-        <w:t>Halderman</w:t>
-      </w:r>
-      <w:proofErr w:type="spellEnd"/>
-      <w:r>
-        <w:t xml:space="preserve">, J., Waters, B., and </w:t>
-      </w:r>
-      <w:proofErr w:type="spellStart"/>
-      <w:r>
-        <w:t>Felten</w:t>
-      </w:r>
-      <w:proofErr w:type="spellEnd"/>
-      <w:r>
-        <w:t xml:space="preserve">, E. </w:t>
+      <w:r>
+        <w:t xml:space="preserve">Halderman, J., Waters, B., and Felten, E. </w:t>
       </w:r>
       <w:r>
         <w:rPr>
@@ -1960,7 +1975,7 @@
 </file>
 
 <file path=customXml/itemProps1.xml><?xml version="1.0" encoding="utf-8"?>
-<ds:datastoreItem xmlns:ds="http://schemas.openxmlformats.org/officeDocument/2006/customXml" ds:itemID="{94DF812C-8F39-1648-AAF4-E6B158F49DF6}">
+<ds:datastoreItem xmlns:ds="http://schemas.openxmlformats.org/officeDocument/2006/customXml" ds:itemID="{905CC27F-7F75-3C42-8225-D4A89344192E}">
   <ds:schemaRefs>
     <ds:schemaRef ds:uri="http://schemas.openxmlformats.org/officeDocument/2006/bibliography"/>
   </ds:schemaRefs>

</xml_diff>

<commit_message>
Implemented test for Part A
Added code for testing Part A, completed the write-up (mostly) and
rearranged the documents
</commit_message>
<xml_diff>
--- a/Part_B_Cutdown_commented.docx
+++ b/Part_B_Cutdown_commented.docx
@@ -2,6 +2,911 @@
 <file path=word/document.xml><?xml version="1.0" encoding="utf-8"?>
 <w:document xmlns:wpc="http://schemas.microsoft.com/office/word/2010/wordprocessingCanvas" xmlns:mo="http://schemas.microsoft.com/office/mac/office/2008/main" xmlns:mc="http://schemas.openxmlformats.org/markup-compatibility/2006" xmlns:mv="urn:schemas-microsoft-com:mac:vml" xmlns:o="urn:schemas-microsoft-com:office:office" xmlns:r="http://schemas.openxmlformats.org/officeDocument/2006/relationships" xmlns:m="http://schemas.openxmlformats.org/officeDocument/2006/math" xmlns:v="urn:schemas-microsoft-com:vml" xmlns:wp14="http://schemas.microsoft.com/office/word/2010/wordprocessingDrawing" xmlns:wp="http://schemas.openxmlformats.org/drawingml/2006/wordprocessingDrawing" xmlns:w10="urn:schemas-microsoft-com:office:word" xmlns:w="http://schemas.openxmlformats.org/wordprocessingml/2006/main" xmlns:w14="http://schemas.microsoft.com/office/word/2010/wordml" xmlns:w15="http://schemas.microsoft.com/office/word/2012/wordml" xmlns:wpg="http://schemas.microsoft.com/office/word/2010/wordprocessingGroup" xmlns:wpi="http://schemas.microsoft.com/office/word/2010/wordprocessingInk" xmlns:wne="http://schemas.microsoft.com/office/word/2006/wordml" xmlns:wps="http://schemas.microsoft.com/office/word/2010/wordprocessingShape" mc:Ignorable="w14 w15 wp14">
   <w:body>
+    <w:p>
+      <w:pPr>
+        <w:pStyle w:val="Heading1"/>
+        <w:rPr>
+          <w:lang w:val="en-AU"/>
+        </w:rPr>
+      </w:pPr>
+      <w:r>
+        <w:rPr>
+          <w:lang w:val="en-AU"/>
+        </w:rPr>
+        <w:t xml:space="preserve">Part A- </w:t>
+      </w:r>
+      <w:proofErr w:type="spellStart"/>
+      <w:r>
+        <w:rPr>
+          <w:lang w:val="en-AU"/>
+        </w:rPr>
+        <w:t>DoubleHashMap</w:t>
+      </w:r>
+      <w:proofErr w:type="spellEnd"/>
+    </w:p>
+    <w:p>
+      <w:r>
+        <w:t>(assuming net is put collisions, and total/max are total/max collisions)</w:t>
+      </w:r>
+    </w:p>
+    <w:tbl>
+      <w:tblPr>
+        <w:tblStyle w:val="TableGrid"/>
+        <w:tblW w:w="0" w:type="auto"/>
+        <w:tblBorders>
+          <w:top w:val="none" w:sz="0" w:space="0" w:color="auto"/>
+          <w:left w:val="none" w:sz="0" w:space="0" w:color="auto"/>
+          <w:bottom w:val="none" w:sz="0" w:space="0" w:color="auto"/>
+          <w:right w:val="none" w:sz="0" w:space="0" w:color="auto"/>
+          <w:insideH w:val="none" w:sz="0" w:space="0" w:color="auto"/>
+          <w:insideV w:val="none" w:sz="0" w:space="0" w:color="auto"/>
+        </w:tblBorders>
+        <w:tblLook w:val="04A0" w:firstRow="1" w:lastRow="0" w:firstColumn="1" w:lastColumn="0" w:noHBand="0" w:noVBand="1"/>
+      </w:tblPr>
+      <w:tblGrid>
+        <w:gridCol w:w="1261"/>
+        <w:gridCol w:w="1261"/>
+        <w:gridCol w:w="1261"/>
+        <w:gridCol w:w="1261"/>
+        <w:gridCol w:w="1261"/>
+        <w:gridCol w:w="1261"/>
+        <w:gridCol w:w="1262"/>
+      </w:tblGrid>
+      <w:tr>
+        <w:tc>
+          <w:tcPr>
+            <w:tcW w:w="1261" w:type="dxa"/>
+            <w:tcBorders>
+              <w:top w:val="single" w:sz="4" w:space="0" w:color="auto"/>
+              <w:left w:val="single" w:sz="4" w:space="0" w:color="auto"/>
+              <w:bottom w:val="single" w:sz="4" w:space="0" w:color="auto"/>
+            </w:tcBorders>
+          </w:tcPr>
+          <w:p>
+            <w:pPr>
+              <w:jc w:val="right"/>
+            </w:pPr>
+            <w:proofErr w:type="spellStart"/>
+            <w:r>
+              <w:t>Mult</w:t>
+            </w:r>
+            <w:proofErr w:type="spellEnd"/>
+          </w:p>
+        </w:tc>
+        <w:tc>
+          <w:tcPr>
+            <w:tcW w:w="1261" w:type="dxa"/>
+            <w:tcBorders>
+              <w:top w:val="single" w:sz="4" w:space="0" w:color="auto"/>
+              <w:bottom w:val="single" w:sz="4" w:space="0" w:color="auto"/>
+            </w:tcBorders>
+          </w:tcPr>
+          <w:p>
+            <w:pPr>
+              <w:jc w:val="right"/>
+            </w:pPr>
+            <w:r>
+              <w:t>Mod</w:t>
+            </w:r>
+          </w:p>
+        </w:tc>
+        <w:tc>
+          <w:tcPr>
+            <w:tcW w:w="1261" w:type="dxa"/>
+            <w:tcBorders>
+              <w:top w:val="single" w:sz="4" w:space="0" w:color="auto"/>
+              <w:bottom w:val="single" w:sz="4" w:space="0" w:color="auto"/>
+            </w:tcBorders>
+          </w:tcPr>
+          <w:p>
+            <w:pPr>
+              <w:jc w:val="right"/>
+            </w:pPr>
+            <w:proofErr w:type="spellStart"/>
+            <w:r>
+              <w:t>secMod</w:t>
+            </w:r>
+            <w:proofErr w:type="spellEnd"/>
+          </w:p>
+        </w:tc>
+        <w:tc>
+          <w:tcPr>
+            <w:tcW w:w="1261" w:type="dxa"/>
+            <w:tcBorders>
+              <w:top w:val="single" w:sz="4" w:space="0" w:color="auto"/>
+              <w:bottom w:val="single" w:sz="4" w:space="0" w:color="auto"/>
+              <w:right w:val="single" w:sz="4" w:space="0" w:color="auto"/>
+            </w:tcBorders>
+          </w:tcPr>
+          <w:p>
+            <w:pPr>
+              <w:jc w:val="right"/>
+            </w:pPr>
+            <w:r>
+              <w:t>Size</w:t>
+            </w:r>
+          </w:p>
+        </w:tc>
+        <w:tc>
+          <w:tcPr>
+            <w:tcW w:w="1261" w:type="dxa"/>
+            <w:tcBorders>
+              <w:top w:val="single" w:sz="4" w:space="0" w:color="auto"/>
+              <w:left w:val="single" w:sz="4" w:space="0" w:color="auto"/>
+              <w:bottom w:val="single" w:sz="4" w:space="0" w:color="auto"/>
+            </w:tcBorders>
+          </w:tcPr>
+          <w:p>
+            <w:r>
+              <w:t>Net</w:t>
+            </w:r>
+          </w:p>
+        </w:tc>
+        <w:tc>
+          <w:tcPr>
+            <w:tcW w:w="1261" w:type="dxa"/>
+            <w:tcBorders>
+              <w:top w:val="single" w:sz="4" w:space="0" w:color="auto"/>
+              <w:bottom w:val="single" w:sz="4" w:space="0" w:color="auto"/>
+            </w:tcBorders>
+          </w:tcPr>
+          <w:p>
+            <w:r>
+              <w:t>Total</w:t>
+            </w:r>
+          </w:p>
+        </w:tc>
+        <w:tc>
+          <w:tcPr>
+            <w:tcW w:w="1262" w:type="dxa"/>
+            <w:tcBorders>
+              <w:top w:val="single" w:sz="4" w:space="0" w:color="auto"/>
+              <w:bottom w:val="single" w:sz="4" w:space="0" w:color="auto"/>
+              <w:right w:val="single" w:sz="4" w:space="0" w:color="auto"/>
+            </w:tcBorders>
+          </w:tcPr>
+          <w:p>
+            <w:r>
+              <w:t>max</w:t>
+            </w:r>
+          </w:p>
+        </w:tc>
+      </w:tr>
+      <w:tr>
+        <w:tc>
+          <w:tcPr>
+            <w:tcW w:w="1261" w:type="dxa"/>
+            <w:tcBorders>
+              <w:top w:val="single" w:sz="4" w:space="0" w:color="auto"/>
+              <w:left w:val="single" w:sz="4" w:space="0" w:color="auto"/>
+            </w:tcBorders>
+          </w:tcPr>
+          <w:p>
+            <w:pPr>
+              <w:jc w:val="right"/>
+            </w:pPr>
+            <w:r>
+              <w:t>1</w:t>
+            </w:r>
+          </w:p>
+        </w:tc>
+        <w:tc>
+          <w:tcPr>
+            <w:tcW w:w="1261" w:type="dxa"/>
+            <w:tcBorders>
+              <w:top w:val="single" w:sz="4" w:space="0" w:color="auto"/>
+            </w:tcBorders>
+          </w:tcPr>
+          <w:p>
+            <w:pPr>
+              <w:jc w:val="right"/>
+            </w:pPr>
+            <w:r>
+              <w:t>4271</w:t>
+            </w:r>
+          </w:p>
+        </w:tc>
+        <w:tc>
+          <w:tcPr>
+            <w:tcW w:w="1261" w:type="dxa"/>
+            <w:tcBorders>
+              <w:top w:val="single" w:sz="4" w:space="0" w:color="auto"/>
+            </w:tcBorders>
+          </w:tcPr>
+          <w:p>
+            <w:pPr>
+              <w:jc w:val="right"/>
+            </w:pPr>
+            <w:r>
+              <w:t>1</w:t>
+            </w:r>
+          </w:p>
+        </w:tc>
+        <w:tc>
+          <w:tcPr>
+            <w:tcW w:w="1261" w:type="dxa"/>
+            <w:tcBorders>
+              <w:top w:val="single" w:sz="4" w:space="0" w:color="auto"/>
+              <w:right w:val="single" w:sz="4" w:space="0" w:color="auto"/>
+            </w:tcBorders>
+          </w:tcPr>
+          <w:p>
+            <w:pPr>
+              <w:jc w:val="right"/>
+            </w:pPr>
+            <w:r>
+              <w:t>2000</w:t>
+            </w:r>
+          </w:p>
+        </w:tc>
+        <w:tc>
+          <w:tcPr>
+            <w:tcW w:w="1261" w:type="dxa"/>
+            <w:tcBorders>
+              <w:top w:val="single" w:sz="4" w:space="0" w:color="auto"/>
+              <w:left w:val="single" w:sz="4" w:space="0" w:color="auto"/>
+            </w:tcBorders>
+          </w:tcPr>
+          <w:p>
+            <w:r>
+              <w:t>843</w:t>
+            </w:r>
+          </w:p>
+        </w:tc>
+        <w:tc>
+          <w:tcPr>
+            <w:tcW w:w="1261" w:type="dxa"/>
+            <w:tcBorders>
+              <w:top w:val="single" w:sz="4" w:space="0" w:color="auto"/>
+            </w:tcBorders>
+          </w:tcPr>
+          <w:p>
+            <w:r>
+              <w:t>173,036</w:t>
+            </w:r>
+          </w:p>
+        </w:tc>
+        <w:tc>
+          <w:tcPr>
+            <w:tcW w:w="1262" w:type="dxa"/>
+            <w:tcBorders>
+              <w:top w:val="single" w:sz="4" w:space="0" w:color="auto"/>
+              <w:right w:val="single" w:sz="4" w:space="0" w:color="auto"/>
+            </w:tcBorders>
+          </w:tcPr>
+          <w:p>
+            <w:r>
+              <w:t>1348</w:t>
+            </w:r>
+          </w:p>
+        </w:tc>
+      </w:tr>
+      <w:tr>
+        <w:tc>
+          <w:tcPr>
+            <w:tcW w:w="1261" w:type="dxa"/>
+            <w:tcBorders>
+              <w:left w:val="single" w:sz="4" w:space="0" w:color="auto"/>
+            </w:tcBorders>
+          </w:tcPr>
+          <w:p>
+            <w:pPr>
+              <w:jc w:val="right"/>
+            </w:pPr>
+            <w:r>
+              <w:t>1</w:t>
+            </w:r>
+          </w:p>
+        </w:tc>
+        <w:tc>
+          <w:tcPr>
+            <w:tcW w:w="1261" w:type="dxa"/>
+          </w:tcPr>
+          <w:p>
+            <w:pPr>
+              <w:jc w:val="right"/>
+            </w:pPr>
+            <w:r>
+              <w:t>4271</w:t>
+            </w:r>
+          </w:p>
+        </w:tc>
+        <w:tc>
+          <w:tcPr>
+            <w:tcW w:w="1261" w:type="dxa"/>
+          </w:tcPr>
+          <w:p>
+            <w:pPr>
+              <w:jc w:val="right"/>
+            </w:pPr>
+            <w:r>
+              <w:t>223</w:t>
+            </w:r>
+          </w:p>
+        </w:tc>
+        <w:tc>
+          <w:tcPr>
+            <w:tcW w:w="1261" w:type="dxa"/>
+            <w:tcBorders>
+              <w:right w:val="single" w:sz="4" w:space="0" w:color="auto"/>
+            </w:tcBorders>
+          </w:tcPr>
+          <w:p>
+            <w:pPr>
+              <w:jc w:val="right"/>
+            </w:pPr>
+            <w:r>
+              <w:t>2000</w:t>
+            </w:r>
+          </w:p>
+        </w:tc>
+        <w:tc>
+          <w:tcPr>
+            <w:tcW w:w="1261" w:type="dxa"/>
+            <w:tcBorders>
+              <w:left w:val="single" w:sz="4" w:space="0" w:color="auto"/>
+            </w:tcBorders>
+          </w:tcPr>
+          <w:p/>
+        </w:tc>
+        <w:tc>
+          <w:tcPr>
+            <w:tcW w:w="1261" w:type="dxa"/>
+          </w:tcPr>
+          <w:p/>
+        </w:tc>
+        <w:tc>
+          <w:tcPr>
+            <w:tcW w:w="1262" w:type="dxa"/>
+            <w:tcBorders>
+              <w:right w:val="single" w:sz="4" w:space="0" w:color="auto"/>
+            </w:tcBorders>
+          </w:tcPr>
+          <w:p/>
+        </w:tc>
+      </w:tr>
+      <w:tr>
+        <w:tc>
+          <w:tcPr>
+            <w:tcW w:w="1261" w:type="dxa"/>
+            <w:tcBorders>
+              <w:left w:val="single" w:sz="4" w:space="0" w:color="auto"/>
+              <w:bottom w:val="single" w:sz="4" w:space="0" w:color="auto"/>
+            </w:tcBorders>
+          </w:tcPr>
+          <w:p>
+            <w:pPr>
+              <w:jc w:val="right"/>
+            </w:pPr>
+            <w:r>
+              <w:t>1</w:t>
+            </w:r>
+          </w:p>
+        </w:tc>
+        <w:tc>
+          <w:tcPr>
+            <w:tcW w:w="1261" w:type="dxa"/>
+            <w:tcBorders>
+              <w:bottom w:val="single" w:sz="4" w:space="0" w:color="auto"/>
+            </w:tcBorders>
+          </w:tcPr>
+          <w:p>
+            <w:pPr>
+              <w:jc w:val="right"/>
+            </w:pPr>
+            <w:r>
+              <w:t>4271</w:t>
+            </w:r>
+          </w:p>
+        </w:tc>
+        <w:tc>
+          <w:tcPr>
+            <w:tcW w:w="1261" w:type="dxa"/>
+            <w:tcBorders>
+              <w:bottom w:val="single" w:sz="4" w:space="0" w:color="auto"/>
+            </w:tcBorders>
+          </w:tcPr>
+          <w:p>
+            <w:pPr>
+              <w:jc w:val="right"/>
+            </w:pPr>
+            <w:r>
+              <w:t>647</w:t>
+            </w:r>
+          </w:p>
+        </w:tc>
+        <w:tc>
+          <w:tcPr>
+            <w:tcW w:w="1261" w:type="dxa"/>
+            <w:tcBorders>
+              <w:bottom w:val="single" w:sz="4" w:space="0" w:color="auto"/>
+              <w:right w:val="single" w:sz="4" w:space="0" w:color="auto"/>
+            </w:tcBorders>
+          </w:tcPr>
+          <w:p>
+            <w:pPr>
+              <w:jc w:val="right"/>
+            </w:pPr>
+            <w:r>
+              <w:t>2000</w:t>
+            </w:r>
+          </w:p>
+        </w:tc>
+        <w:tc>
+          <w:tcPr>
+            <w:tcW w:w="1261" w:type="dxa"/>
+            <w:tcBorders>
+              <w:left w:val="single" w:sz="4" w:space="0" w:color="auto"/>
+              <w:bottom w:val="single" w:sz="4" w:space="0" w:color="auto"/>
+            </w:tcBorders>
+          </w:tcPr>
+          <w:p/>
+        </w:tc>
+        <w:tc>
+          <w:tcPr>
+            <w:tcW w:w="1261" w:type="dxa"/>
+            <w:tcBorders>
+              <w:bottom w:val="single" w:sz="4" w:space="0" w:color="auto"/>
+            </w:tcBorders>
+          </w:tcPr>
+          <w:p/>
+        </w:tc>
+        <w:tc>
+          <w:tcPr>
+            <w:tcW w:w="1262" w:type="dxa"/>
+            <w:tcBorders>
+              <w:bottom w:val="single" w:sz="4" w:space="0" w:color="auto"/>
+              <w:right w:val="single" w:sz="4" w:space="0" w:color="auto"/>
+            </w:tcBorders>
+          </w:tcPr>
+          <w:p/>
+        </w:tc>
+      </w:tr>
+      <w:tr>
+        <w:tc>
+          <w:tcPr>
+            <w:tcW w:w="1261" w:type="dxa"/>
+            <w:tcBorders>
+              <w:top w:val="single" w:sz="4" w:space="0" w:color="auto"/>
+              <w:left w:val="single" w:sz="4" w:space="0" w:color="auto"/>
+            </w:tcBorders>
+          </w:tcPr>
+          <w:p>
+            <w:pPr>
+              <w:jc w:val="right"/>
+            </w:pPr>
+            <w:r>
+              <w:t>1</w:t>
+            </w:r>
+          </w:p>
+        </w:tc>
+        <w:tc>
+          <w:tcPr>
+            <w:tcW w:w="1261" w:type="dxa"/>
+            <w:tcBorders>
+              <w:top w:val="single" w:sz="4" w:space="0" w:color="auto"/>
+            </w:tcBorders>
+          </w:tcPr>
+          <w:p>
+            <w:pPr>
+              <w:jc w:val="right"/>
+            </w:pPr>
+            <w:r>
+              <w:t>4271</w:t>
+            </w:r>
+          </w:p>
+        </w:tc>
+        <w:tc>
+          <w:tcPr>
+            <w:tcW w:w="1261" w:type="dxa"/>
+            <w:tcBorders>
+              <w:top w:val="single" w:sz="4" w:space="0" w:color="auto"/>
+            </w:tcBorders>
+          </w:tcPr>
+          <w:p>
+            <w:pPr>
+              <w:jc w:val="right"/>
+            </w:pPr>
+            <w:r>
+              <w:t>1</w:t>
+            </w:r>
+          </w:p>
+        </w:tc>
+        <w:tc>
+          <w:tcPr>
+            <w:tcW w:w="1261" w:type="dxa"/>
+            <w:tcBorders>
+              <w:top w:val="single" w:sz="4" w:space="0" w:color="auto"/>
+              <w:right w:val="single" w:sz="4" w:space="0" w:color="auto"/>
+            </w:tcBorders>
+          </w:tcPr>
+          <w:p>
+            <w:pPr>
+              <w:jc w:val="right"/>
+            </w:pPr>
+            <w:r>
+              <w:t>4000</w:t>
+            </w:r>
+          </w:p>
+        </w:tc>
+        <w:tc>
+          <w:tcPr>
+            <w:tcW w:w="1261" w:type="dxa"/>
+            <w:tcBorders>
+              <w:top w:val="single" w:sz="4" w:space="0" w:color="auto"/>
+              <w:left w:val="single" w:sz="4" w:space="0" w:color="auto"/>
+            </w:tcBorders>
+          </w:tcPr>
+          <w:p>
+            <w:r>
+              <w:t>524</w:t>
+            </w:r>
+          </w:p>
+        </w:tc>
+        <w:tc>
+          <w:tcPr>
+            <w:tcW w:w="1261" w:type="dxa"/>
+            <w:tcBorders>
+              <w:top w:val="single" w:sz="4" w:space="0" w:color="auto"/>
+            </w:tcBorders>
+          </w:tcPr>
+          <w:p>
+            <w:r>
+              <w:t>30,743</w:t>
+            </w:r>
+          </w:p>
+        </w:tc>
+        <w:tc>
+          <w:tcPr>
+            <w:tcW w:w="1262" w:type="dxa"/>
+            <w:tcBorders>
+              <w:top w:val="single" w:sz="4" w:space="0" w:color="auto"/>
+              <w:right w:val="single" w:sz="4" w:space="0" w:color="auto"/>
+            </w:tcBorders>
+          </w:tcPr>
+          <w:p>
+            <w:r>
+              <w:t>552</w:t>
+            </w:r>
+          </w:p>
+        </w:tc>
+      </w:tr>
+      <w:tr>
+        <w:tc>
+          <w:tcPr>
+            <w:tcW w:w="1261" w:type="dxa"/>
+            <w:tcBorders>
+              <w:left w:val="single" w:sz="4" w:space="0" w:color="auto"/>
+            </w:tcBorders>
+          </w:tcPr>
+          <w:p>
+            <w:pPr>
+              <w:jc w:val="right"/>
+            </w:pPr>
+            <w:r>
+              <w:t>1</w:t>
+            </w:r>
+          </w:p>
+        </w:tc>
+        <w:tc>
+          <w:tcPr>
+            <w:tcW w:w="1261" w:type="dxa"/>
+          </w:tcPr>
+          <w:p>
+            <w:pPr>
+              <w:jc w:val="right"/>
+            </w:pPr>
+            <w:r>
+              <w:t>4271</w:t>
+            </w:r>
+          </w:p>
+        </w:tc>
+        <w:tc>
+          <w:tcPr>
+            <w:tcW w:w="1261" w:type="dxa"/>
+          </w:tcPr>
+          <w:p>
+            <w:pPr>
+              <w:jc w:val="right"/>
+            </w:pPr>
+            <w:r>
+              <w:t>223</w:t>
+            </w:r>
+          </w:p>
+        </w:tc>
+        <w:tc>
+          <w:tcPr>
+            <w:tcW w:w="1261" w:type="dxa"/>
+            <w:tcBorders>
+              <w:right w:val="single" w:sz="4" w:space="0" w:color="auto"/>
+            </w:tcBorders>
+          </w:tcPr>
+          <w:p>
+            <w:pPr>
+              <w:jc w:val="right"/>
+            </w:pPr>
+            <w:r>
+              <w:t>4000</w:t>
+            </w:r>
+          </w:p>
+        </w:tc>
+        <w:tc>
+          <w:tcPr>
+            <w:tcW w:w="1261" w:type="dxa"/>
+            <w:tcBorders>
+              <w:left w:val="single" w:sz="4" w:space="0" w:color="auto"/>
+            </w:tcBorders>
+          </w:tcPr>
+          <w:p>
+            <w:r>
+              <w:t>437</w:t>
+            </w:r>
+          </w:p>
+        </w:tc>
+        <w:tc>
+          <w:tcPr>
+            <w:tcW w:w="1261" w:type="dxa"/>
+          </w:tcPr>
+          <w:p>
+            <w:r>
+              <w:t>1,172</w:t>
+            </w:r>
+          </w:p>
+        </w:tc>
+        <w:tc>
+          <w:tcPr>
+            <w:tcW w:w="1262" w:type="dxa"/>
+            <w:tcBorders>
+              <w:right w:val="single" w:sz="4" w:space="0" w:color="auto"/>
+            </w:tcBorders>
+          </w:tcPr>
+          <w:p>
+            <w:r>
+              <w:t>19</w:t>
+            </w:r>
+          </w:p>
+        </w:tc>
+      </w:tr>
+      <w:tr>
+        <w:tc>
+          <w:tcPr>
+            <w:tcW w:w="1261" w:type="dxa"/>
+            <w:tcBorders>
+              <w:left w:val="single" w:sz="4" w:space="0" w:color="auto"/>
+              <w:bottom w:val="single" w:sz="4" w:space="0" w:color="auto"/>
+            </w:tcBorders>
+          </w:tcPr>
+          <w:p>
+            <w:pPr>
+              <w:jc w:val="right"/>
+            </w:pPr>
+            <w:r>
+              <w:t>1</w:t>
+            </w:r>
+          </w:p>
+        </w:tc>
+        <w:tc>
+          <w:tcPr>
+            <w:tcW w:w="1261" w:type="dxa"/>
+            <w:tcBorders>
+              <w:bottom w:val="single" w:sz="4" w:space="0" w:color="auto"/>
+            </w:tcBorders>
+          </w:tcPr>
+          <w:p>
+            <w:pPr>
+              <w:jc w:val="right"/>
+            </w:pPr>
+            <w:r>
+              <w:t>4271</w:t>
+            </w:r>
+          </w:p>
+        </w:tc>
+        <w:tc>
+          <w:tcPr>
+            <w:tcW w:w="1261" w:type="dxa"/>
+            <w:tcBorders>
+              <w:bottom w:val="single" w:sz="4" w:space="0" w:color="auto"/>
+            </w:tcBorders>
+          </w:tcPr>
+          <w:p>
+            <w:pPr>
+              <w:jc w:val="right"/>
+            </w:pPr>
+            <w:r>
+              <w:t>647</w:t>
+            </w:r>
+          </w:p>
+        </w:tc>
+        <w:tc>
+          <w:tcPr>
+            <w:tcW w:w="1261" w:type="dxa"/>
+            <w:tcBorders>
+              <w:bottom w:val="single" w:sz="4" w:space="0" w:color="auto"/>
+              <w:right w:val="single" w:sz="4" w:space="0" w:color="auto"/>
+            </w:tcBorders>
+          </w:tcPr>
+          <w:p>
+            <w:pPr>
+              <w:jc w:val="right"/>
+            </w:pPr>
+            <w:r>
+              <w:t>4000</w:t>
+            </w:r>
+          </w:p>
+        </w:tc>
+        <w:tc>
+          <w:tcPr>
+            <w:tcW w:w="1261" w:type="dxa"/>
+            <w:tcBorders>
+              <w:left w:val="single" w:sz="4" w:space="0" w:color="auto"/>
+              <w:bottom w:val="single" w:sz="4" w:space="0" w:color="auto"/>
+            </w:tcBorders>
+          </w:tcPr>
+          <w:p>
+            <w:r>
+              <w:t>408</w:t>
+            </w:r>
+          </w:p>
+        </w:tc>
+        <w:tc>
+          <w:tcPr>
+            <w:tcW w:w="1261" w:type="dxa"/>
+            <w:tcBorders>
+              <w:bottom w:val="single" w:sz="4" w:space="0" w:color="auto"/>
+            </w:tcBorders>
+          </w:tcPr>
+          <w:p>
+            <w:r>
+              <w:t>994</w:t>
+            </w:r>
+          </w:p>
+        </w:tc>
+        <w:tc>
+          <w:tcPr>
+            <w:tcW w:w="1262" w:type="dxa"/>
+            <w:tcBorders>
+              <w:bottom w:val="single" w:sz="4" w:space="0" w:color="auto"/>
+              <w:right w:val="single" w:sz="4" w:space="0" w:color="auto"/>
+            </w:tcBorders>
+          </w:tcPr>
+          <w:p>
+            <w:r>
+              <w:t>17</w:t>
+            </w:r>
+          </w:p>
+        </w:tc>
+      </w:tr>
+    </w:tbl>
+    <w:p>
+      <w:pPr>
+        <w:pStyle w:val="ListParagraph"/>
+        <w:numPr>
+          <w:ilvl w:val="0"/>
+          <w:numId w:val="2"/>
+        </w:numPr>
+      </w:pPr>
+      <w:r>
+        <w:t xml:space="preserve">If the double hash map has a </w:t>
+      </w:r>
+      <w:proofErr w:type="spellStart"/>
+      <w:r>
+        <w:t>secondaryModulus</w:t>
+      </w:r>
+      <w:proofErr w:type="spellEnd"/>
+      <w:r>
+        <w:t xml:space="preserve"> of 1, the secondary hash equals </w:t>
+      </w:r>
+      <w:r>
+        <w:br/>
+      </w:r>
+      <w:r>
+        <w:rPr>
+          <w:rFonts w:asciiTheme="majorHAnsi" w:hAnsiTheme="majorHAnsi"/>
+          <w:b/>
+        </w:rPr>
+        <w:t>(1 – abs(</w:t>
+      </w:r>
+      <w:proofErr w:type="spellStart"/>
+      <w:r>
+        <w:rPr>
+          <w:rFonts w:asciiTheme="majorHAnsi" w:hAnsiTheme="majorHAnsi"/>
+          <w:b/>
+        </w:rPr>
+        <w:t>hashcode</w:t>
+      </w:r>
+      <w:proofErr w:type="spellEnd"/>
+      <w:r>
+        <w:rPr>
+          <w:rFonts w:asciiTheme="majorHAnsi" w:hAnsiTheme="majorHAnsi"/>
+          <w:b/>
+        </w:rPr>
+        <w:t>)%1)</w:t>
+      </w:r>
+      <w:r>
+        <w:t xml:space="preserve">, which is always equal to 1. As a result, the function corresponds to a linear probing hash map.  </w:t>
+      </w:r>
+    </w:p>
+    <w:p>
+      <w:pPr>
+        <w:pStyle w:val="ListParagraph"/>
+        <w:numPr>
+          <w:ilvl w:val="0"/>
+          <w:numId w:val="2"/>
+        </w:numPr>
+      </w:pPr>
+      <w:r>
+        <w:t>From the results above, it appears that the use of double hashing reduces the net number of collisions in the function, and significantly reduces the number of iterations required to find a place for a given</w:t>
+      </w:r>
+      <w:r>
+        <w:t xml:space="preserve"> hash code. The total displacement of a given hash code is higher for double hashing.</w:t>
+      </w:r>
+    </w:p>
+    <w:p>
+      <w:pPr>
+        <w:pStyle w:val="ListParagraph"/>
+        <w:numPr>
+          <w:ilvl w:val="0"/>
+          <w:numId w:val="2"/>
+        </w:numPr>
+      </w:pPr>
+      <w:r>
+        <w:t xml:space="preserve">Using a secondary hash function allows the hash codes to be better distributed in the function; instead of placing a colliding value in the next closest empty space as in linear probing, the values are put in an entirely different part of the map. For this same reason, the total displacement of a hash code is higher in double hashing. </w:t>
+      </w:r>
+    </w:p>
+    <w:p>
+      <w:pPr>
+        <w:pStyle w:val="ListParagraph"/>
+        <w:numPr>
+          <w:ilvl w:val="0"/>
+          <w:numId w:val="2"/>
+        </w:numPr>
+      </w:pPr>
+      <w:r>
+        <w:t xml:space="preserve">Not all of the keys were able to be entered in the map in the secondary hash function; a secondary modulus of 223 saw a key-entry failure with 1642 hashes stored, while with a secondary modulus of 647 only 1139 hashes were in the array, less than 57% of the maximum capacity of the map. This could be solved by </w:t>
+      </w:r>
+      <w:r>
+        <w:t>resorting to linear probing if probing with the secondary hash fails, or adding a tertiary hash function with a smaller secondary modulus.</w:t>
+      </w:r>
+    </w:p>
+    <w:p>
+      <w:pPr>
+        <w:pStyle w:val="ListParagraph"/>
+        <w:numPr>
+          <w:ilvl w:val="0"/>
+          <w:numId w:val="2"/>
+        </w:numPr>
+      </w:pPr>
+      <w:r>
+        <w:t xml:space="preserve">The results above suggest that for real-world applications, a double hash map produces the least conflicts, making it the faster function; </w:t>
+      </w:r>
+      <w:proofErr w:type="gramStart"/>
+      <w:r>
+        <w:t>however</w:t>
+      </w:r>
+      <w:proofErr w:type="gramEnd"/>
+      <w:r>
+        <w:t xml:space="preserve"> care must be taken to ensure that other methods can be used when the double hashing f</w:t>
+      </w:r>
+      <w:r>
+        <w:t>ails to find a place in the map, or the function can be space-inefficient</w:t>
+      </w:r>
+      <w:r>
+        <w:t>.</w:t>
+      </w:r>
+    </w:p>
+    <w:p>
+      <w:pPr>
+        <w:pStyle w:val="Heading1"/>
+      </w:pPr>
+      <w:r>
+        <w:t xml:space="preserve">Part B- </w:t>
+      </w:r>
+      <w:proofErr w:type="spellStart"/>
+      <w:r>
+        <w:t>PasswordManager</w:t>
+      </w:r>
+      <w:proofErr w:type="spellEnd"/>
+    </w:p>
     <w:p>
       <w:pPr>
         <w:pStyle w:val="Heading2"/>
@@ -74,6 +979,7 @@
         <w:rPr>
           <w:lang w:val="en-AU"/>
         </w:rPr>
+        <w:lastRenderedPageBreak/>
         <w:t>Pre-Image Resistant</w:t>
       </w:r>
       <w:r>
@@ -763,15 +1669,12 @@
         <w:t>under 37 milliseconds</w:t>
       </w:r>
       <w:r>
-        <w:t xml:space="preserve">, </w:t>
+        <w:t>, which is too fast to imp</w:t>
       </w:r>
       <w:bookmarkStart w:id="0" w:name="_GoBack"/>
-      <w:r>
-        <w:t xml:space="preserve">which </w:t>
-      </w:r>
       <w:bookmarkEnd w:id="0"/>
       <w:r>
-        <w:t xml:space="preserve">is too fast to impede any significant brute-force attempts. </w:t>
+        <w:t xml:space="preserve">ede any significant brute-force attempts. </w:t>
       </w:r>
       <w:r>
         <w:t xml:space="preserve">Increasing the complexity of the </w:t>
@@ -791,6 +1694,19 @@
       <w:r>
         <w:t>.</w:t>
       </w:r>
+    </w:p>
+    <w:p>
+      <w:pPr>
+        <w:pStyle w:val="Heading1"/>
+      </w:pPr>
+      <w:r>
+        <w:t xml:space="preserve">Part 3- </w:t>
+      </w:r>
+      <w:proofErr w:type="spellStart"/>
+      <w:r>
+        <w:t>SkipList</w:t>
+      </w:r>
+      <w:proofErr w:type="spellEnd"/>
     </w:p>
     <w:sectPr>
       <w:pgSz w:w="12240" w:h="15840"/>
@@ -1168,8 +2084,100 @@
       </w:rPr>
     </w:lvl>
   </w:abstractNum>
+  <w:abstractNum w:abstractNumId="1">
+    <w:nsid w:val="63365765"/>
+    <w:multiLevelType w:val="hybridMultilevel"/>
+    <w:tmpl w:val="9A704490"/>
+    <w:lvl w:ilvl="0" w:tplc="0409000F">
+      <w:start w:val="1"/>
+      <w:numFmt w:val="decimal"/>
+      <w:lvlText w:val="%1."/>
+      <w:lvlJc w:val="left"/>
+      <w:pPr>
+        <w:ind w:left="720" w:hanging="360"/>
+      </w:pPr>
+      <w:rPr>
+        <w:rFonts w:hint="default"/>
+      </w:rPr>
+    </w:lvl>
+    <w:lvl w:ilvl="1" w:tplc="04090019" w:tentative="1">
+      <w:start w:val="1"/>
+      <w:numFmt w:val="lowerLetter"/>
+      <w:lvlText w:val="%2."/>
+      <w:lvlJc w:val="left"/>
+      <w:pPr>
+        <w:ind w:left="1440" w:hanging="360"/>
+      </w:pPr>
+    </w:lvl>
+    <w:lvl w:ilvl="2" w:tplc="0409001B" w:tentative="1">
+      <w:start w:val="1"/>
+      <w:numFmt w:val="lowerRoman"/>
+      <w:lvlText w:val="%3."/>
+      <w:lvlJc w:val="right"/>
+      <w:pPr>
+        <w:ind w:left="2160" w:hanging="180"/>
+      </w:pPr>
+    </w:lvl>
+    <w:lvl w:ilvl="3" w:tplc="0409000F" w:tentative="1">
+      <w:start w:val="1"/>
+      <w:numFmt w:val="decimal"/>
+      <w:lvlText w:val="%4."/>
+      <w:lvlJc w:val="left"/>
+      <w:pPr>
+        <w:ind w:left="2880" w:hanging="360"/>
+      </w:pPr>
+    </w:lvl>
+    <w:lvl w:ilvl="4" w:tplc="04090019" w:tentative="1">
+      <w:start w:val="1"/>
+      <w:numFmt w:val="lowerLetter"/>
+      <w:lvlText w:val="%5."/>
+      <w:lvlJc w:val="left"/>
+      <w:pPr>
+        <w:ind w:left="3600" w:hanging="360"/>
+      </w:pPr>
+    </w:lvl>
+    <w:lvl w:ilvl="5" w:tplc="0409001B" w:tentative="1">
+      <w:start w:val="1"/>
+      <w:numFmt w:val="lowerRoman"/>
+      <w:lvlText w:val="%6."/>
+      <w:lvlJc w:val="right"/>
+      <w:pPr>
+        <w:ind w:left="4320" w:hanging="180"/>
+      </w:pPr>
+    </w:lvl>
+    <w:lvl w:ilvl="6" w:tplc="0409000F" w:tentative="1">
+      <w:start w:val="1"/>
+      <w:numFmt w:val="decimal"/>
+      <w:lvlText w:val="%7."/>
+      <w:lvlJc w:val="left"/>
+      <w:pPr>
+        <w:ind w:left="5040" w:hanging="360"/>
+      </w:pPr>
+    </w:lvl>
+    <w:lvl w:ilvl="7" w:tplc="04090019" w:tentative="1">
+      <w:start w:val="1"/>
+      <w:numFmt w:val="lowerLetter"/>
+      <w:lvlText w:val="%8."/>
+      <w:lvlJc w:val="left"/>
+      <w:pPr>
+        <w:ind w:left="5760" w:hanging="360"/>
+      </w:pPr>
+    </w:lvl>
+    <w:lvl w:ilvl="8" w:tplc="0409001B" w:tentative="1">
+      <w:start w:val="1"/>
+      <w:numFmt w:val="lowerRoman"/>
+      <w:lvlText w:val="%9."/>
+      <w:lvlJc w:val="right"/>
+      <w:pPr>
+        <w:ind w:left="6480" w:hanging="180"/>
+      </w:pPr>
+    </w:lvl>
+  </w:abstractNum>
   <w:num w:numId="1">
     <w:abstractNumId w:val="0"/>
+  </w:num>
+  <w:num w:numId="2">
+    <w:abstractNumId w:val="1"/>
   </w:num>
 </w:numbering>
 </file>
@@ -1765,6 +2773,32 @@
       <w:szCs w:val="26"/>
     </w:rPr>
   </w:style>
+  <w:style w:type="table" w:styleId="TableGrid">
+    <w:name w:val="Table Grid"/>
+    <w:basedOn w:val="TableNormal"/>
+    <w:uiPriority w:val="59"/>
+    <w:rsid w:val="005635A6"/>
+    <w:pPr>
+      <w:spacing w:after="0" w:line="240" w:lineRule="auto"/>
+    </w:pPr>
+    <w:tblPr>
+      <w:tblInd w:w="0" w:type="dxa"/>
+      <w:tblBorders>
+        <w:top w:val="single" w:sz="4" w:space="0" w:color="auto"/>
+        <w:left w:val="single" w:sz="4" w:space="0" w:color="auto"/>
+        <w:bottom w:val="single" w:sz="4" w:space="0" w:color="auto"/>
+        <w:right w:val="single" w:sz="4" w:space="0" w:color="auto"/>
+        <w:insideH w:val="single" w:sz="4" w:space="0" w:color="auto"/>
+        <w:insideV w:val="single" w:sz="4" w:space="0" w:color="auto"/>
+      </w:tblBorders>
+      <w:tblCellMar>
+        <w:top w:w="0" w:type="dxa"/>
+        <w:left w:w="108" w:type="dxa"/>
+        <w:bottom w:w="0" w:type="dxa"/>
+        <w:right w:w="108" w:type="dxa"/>
+      </w:tblCellMar>
+    </w:tblPr>
+  </w:style>
 </w:styles>
 </file>
 
@@ -2064,7 +3098,7 @@
 </file>
 
 <file path=customXml/itemProps1.xml><?xml version="1.0" encoding="utf-8"?>
-<ds:datastoreItem xmlns:ds="http://schemas.openxmlformats.org/officeDocument/2006/customXml" ds:itemID="{58EE8A2B-2C73-C244-B999-E998E3D04C11}">
+<ds:datastoreItem xmlns:ds="http://schemas.openxmlformats.org/officeDocument/2006/customXml" ds:itemID="{53E3461E-EE63-824A-8050-C6AF00FDA051}">
   <ds:schemaRefs>
     <ds:schemaRef ds:uri="http://schemas.openxmlformats.org/officeDocument/2006/bibliography"/>
   </ds:schemaRefs>

</xml_diff>

<commit_message>
Part A writeup changes
</commit_message>
<xml_diff>
--- a/Part_B_Cutdown_commented.docx
+++ b/Part_B_Cutdown_commented.docx
@@ -835,7 +835,13 @@
         </w:numPr>
       </w:pPr>
       <w:r>
-        <w:t>From the results above, it appears that the use of double hashing reduces the net number of collisions in the function, and significantly reduces the number of iterations required to find a place for a given</w:t>
+        <w:t xml:space="preserve">From the results above, it appears that the use of double hashing reduces </w:t>
+      </w:r>
+      <w:r>
+        <w:t>the ‘clustering’ that occurred in linear probing</w:t>
+      </w:r>
+      <w:r>
+        <w:t>, and significantly reduces the number of iterations required to find a place for a given</w:t>
       </w:r>
       <w:r>
         <w:t xml:space="preserve"> hash code. The total displacement of a given hash code is higher for double hashing.</w:t>
@@ -850,7 +856,13 @@
         </w:numPr>
       </w:pPr>
       <w:r>
-        <w:t xml:space="preserve">Using a secondary hash function allows the hash codes to be better distributed in the function; instead of placing a colliding value in the next closest empty space as in linear probing, the values are put in an entirely different part of the map. For this same reason, the total displacement of a hash code is higher in double hashing. </w:t>
+        <w:t>Using a secondary hash function allows the hash codes to be better distributed in the function; instead of placing a colliding value in the next closest empty space as in linear probing,</w:t>
+      </w:r>
+      <w:r>
+        <w:t xml:space="preserve"> future put attempts are in more distant parts of the map</w:t>
+      </w:r>
+      <w:r>
+        <w:t xml:space="preserve">. For this same reason, the total displacement of a hash code is higher in double hashing. </w:t>
       </w:r>
     </w:p>
     <w:p>
@@ -862,10 +874,49 @@
         </w:numPr>
       </w:pPr>
       <w:r>
-        <w:t xml:space="preserve">Not all of the keys were able to be entered in the map in the secondary hash function; a secondary modulus of 223 saw a key-entry failure with 1642 hashes stored, while with a secondary modulus of 647 only 1139 hashes were in the array, less than 57% of the maximum capacity of the map. This could be solved by </w:t>
-      </w:r>
-      <w:r>
-        <w:t>resorting to linear probing if probing with the secondary hash fails, or adding a tertiary hash function with a smaller secondary modulus.</w:t>
+        <w:t xml:space="preserve">Not all of the keys were able to be entered in the map in the secondary hash function; a secondary modulus of 223 </w:t>
+      </w:r>
+      <w:r>
+        <w:t>encountered</w:t>
+      </w:r>
+      <w:r>
+        <w:t xml:space="preserve"> a key-entry failure </w:t>
+      </w:r>
+      <w:r>
+        <w:t>after storing</w:t>
+      </w:r>
+      <w:r>
+        <w:t xml:space="preserve"> 1642 hashes, </w:t>
+      </w:r>
+      <w:r>
+        <w:t>while a secondary modulus</w:t>
+      </w:r>
+      <w:r>
+        <w:t xml:space="preserve"> </w:t>
+      </w:r>
+      <w:r>
+        <w:t xml:space="preserve">of </w:t>
+      </w:r>
+      <w:r>
+        <w:t xml:space="preserve">647 </w:t>
+      </w:r>
+      <w:r>
+        <w:t>failed after only</w:t>
+      </w:r>
+      <w:r>
+        <w:t xml:space="preserve"> 1139 hashes were </w:t>
+      </w:r>
+      <w:r>
+        <w:t>stored</w:t>
+      </w:r>
+      <w:r>
+        <w:t xml:space="preserve">. </w:t>
+      </w:r>
+      <w:r>
+        <w:t>The reason for this error is that the secondary modulus produced was a factor of the map’s size; adjusting the size of the double hash map to a prime number would negate this issue</w:t>
+      </w:r>
+      <w:r>
+        <w:t>.</w:t>
       </w:r>
     </w:p>
     <w:p>
@@ -877,18 +928,10 @@
         </w:numPr>
       </w:pPr>
       <w:r>
-        <w:t xml:space="preserve">The results above suggest that for real-world applications, a double hash map produces the least conflicts, making it the faster function; </w:t>
-      </w:r>
-      <w:proofErr w:type="gramStart"/>
-      <w:r>
-        <w:t>however</w:t>
-      </w:r>
-      <w:proofErr w:type="gramEnd"/>
-      <w:r>
-        <w:t xml:space="preserve"> care must be taken to ensure that other methods can be used when the double hashing f</w:t>
-      </w:r>
-      <w:r>
-        <w:t>ails to find a place in the map, or the function can be space-inefficient</w:t>
+        <w:t xml:space="preserve">The results above suggest that for real-world applications, care must be taken to ensure that </w:t>
+      </w:r>
+      <w:r>
+        <w:t>when using a double hash map, the map should have a prime-number size to avoid key-entry failures</w:t>
       </w:r>
       <w:r>
         <w:t>.</w:t>
@@ -979,7 +1022,6 @@
         <w:rPr>
           <w:lang w:val="en-AU"/>
         </w:rPr>
-        <w:lastRenderedPageBreak/>
         <w:t>Pre-Image Resistant</w:t>
       </w:r>
       <w:r>
@@ -1028,7 +1070,15 @@
         <w:rPr>
           <w:lang w:val="en-AU"/>
         </w:rPr>
-        <w:t>discern the password from the hash code</w:t>
+        <w:t>discer</w:t>
+      </w:r>
+      <w:bookmarkStart w:id="0" w:name="_GoBack"/>
+      <w:bookmarkEnd w:id="0"/>
+      <w:r>
+        <w:rPr>
+          <w:lang w:val="en-AU"/>
+        </w:rPr>
+        <w:t>n the password from the hash code</w:t>
       </w:r>
       <w:r>
         <w:rPr>
@@ -1072,13 +1122,26 @@
         <w:rPr>
           <w:lang w:val="en-AU"/>
         </w:rPr>
+        <w:lastRenderedPageBreak/>
         <w:t>Slow:</w:t>
       </w:r>
       <w:r>
         <w:rPr>
           <w:lang w:val="en-AU"/>
         </w:rPr>
-        <w:t xml:space="preserve"> Only one valid password is required by attackers in order to compromise the hashing function’s security. As i</w:t>
+        <w:t xml:space="preserve"> Only one valid password is required by attackers in order to compromise the hashing</w:t>
+      </w:r>
+      <w:r>
+        <w:rPr>
+          <w:lang w:val="en-AU"/>
+        </w:rPr>
+        <w:t xml:space="preserve"> f</w:t>
+      </w:r>
+      <w:r>
+        <w:rPr>
+          <w:lang w:val="en-AU"/>
+        </w:rPr>
+        <w:t>unction’s security. As i</w:t>
       </w:r>
       <w:r>
         <w:rPr>
@@ -1669,12 +1732,7 @@
         <w:t>under 37 milliseconds</w:t>
       </w:r>
       <w:r>
-        <w:t>, which is too fast to imp</w:t>
-      </w:r>
-      <w:bookmarkStart w:id="0" w:name="_GoBack"/>
-      <w:bookmarkEnd w:id="0"/>
-      <w:r>
-        <w:t xml:space="preserve">ede any significant brute-force attempts. </w:t>
+        <w:t xml:space="preserve">, which is too fast to impede any significant brute-force attempts. </w:t>
       </w:r>
       <w:r>
         <w:t xml:space="preserve">Increasing the complexity of the </w:t>
@@ -1710,7 +1768,7 @@
     </w:p>
     <w:sectPr>
       <w:pgSz w:w="12240" w:h="15840"/>
-      <w:pgMar w:top="1076" w:right="1701" w:bottom="1701" w:left="1701" w:header="708" w:footer="708" w:gutter="0"/>
+      <w:pgMar w:top="488" w:right="1701" w:bottom="1083" w:left="1701" w:header="708" w:footer="708" w:gutter="0"/>
       <w:cols w:space="708"/>
       <w:docGrid w:linePitch="360"/>
     </w:sectPr>
@@ -3098,7 +3156,7 @@
 </file>
 
 <file path=customXml/itemProps1.xml><?xml version="1.0" encoding="utf-8"?>
-<ds:datastoreItem xmlns:ds="http://schemas.openxmlformats.org/officeDocument/2006/customXml" ds:itemID="{53E3461E-EE63-824A-8050-C6AF00FDA051}">
+<ds:datastoreItem xmlns:ds="http://schemas.openxmlformats.org/officeDocument/2006/customXml" ds:itemID="{27372B96-6373-144E-85E4-C15F82A0A2FA}">
   <ds:schemaRefs>
     <ds:schemaRef ds:uri="http://schemas.openxmlformats.org/officeDocument/2006/bibliography"/>
   </ds:schemaRefs>

</xml_diff>